<commit_message>
update Src folder add files exception.py,logger.py
</commit_message>
<xml_diff>
--- a/Agenda.docx
+++ b/Agenda.docx
@@ -1113,6 +1113,7 @@
         </w:rPr>
       </w:pPr>
       <w:proofErr w:type="spellStart"/>
+      <w:proofErr w:type="gramStart"/>
       <w:r>
         <w:rPr>
           <w:rFonts w:ascii="Consolas" w:hAnsi="Consolas"/>
@@ -1123,6 +1124,7 @@
         <w:t>git</w:t>
       </w:r>
       <w:proofErr w:type="spellEnd"/>
+      <w:proofErr w:type="gramEnd"/>
       <w:r>
         <w:rPr>
           <w:rFonts w:ascii="Consolas" w:hAnsi="Consolas"/>
@@ -1131,6 +1133,131 @@
           <w:szCs w:val="18"/>
         </w:rPr>
         <w:t xml:space="preserve"> add .</w:t>
+      </w:r>
+    </w:p>
+    <w:p>
+      <w:pPr>
+        <w:pStyle w:val="ListParagraph"/>
+        <w:numPr>
+          <w:ilvl w:val="0"/>
+          <w:numId w:val="1"/>
+        </w:numPr>
+        <w:rPr>
+          <w:rFonts w:ascii="Consolas" w:hAnsi="Consolas"/>
+          <w:color w:val="656D76"/>
+          <w:sz w:val="18"/>
+          <w:szCs w:val="18"/>
+        </w:rPr>
+      </w:pPr>
+      <w:proofErr w:type="spellStart"/>
+      <w:r>
+        <w:rPr>
+          <w:rFonts w:ascii="Consolas" w:hAnsi="Consolas"/>
+          <w:color w:val="656D76"/>
+          <w:sz w:val="18"/>
+          <w:szCs w:val="18"/>
+        </w:rPr>
+        <w:t>git</w:t>
+      </w:r>
+      <w:proofErr w:type="spellEnd"/>
+      <w:r>
+        <w:rPr>
+          <w:rFonts w:ascii="Consolas" w:hAnsi="Consolas"/>
+          <w:color w:val="656D76"/>
+          <w:sz w:val="18"/>
+          <w:szCs w:val="18"/>
+        </w:rPr>
+        <w:t xml:space="preserve"> status</w:t>
+      </w:r>
+    </w:p>
+    <w:p>
+      <w:pPr>
+        <w:pStyle w:val="ListParagraph"/>
+        <w:numPr>
+          <w:ilvl w:val="0"/>
+          <w:numId w:val="1"/>
+        </w:numPr>
+        <w:rPr>
+          <w:rFonts w:ascii="Consolas" w:hAnsi="Consolas"/>
+          <w:color w:val="656D76"/>
+          <w:sz w:val="18"/>
+          <w:szCs w:val="18"/>
+        </w:rPr>
+      </w:pPr>
+      <w:proofErr w:type="spellStart"/>
+      <w:r>
+        <w:rPr>
+          <w:rFonts w:ascii="Consolas" w:hAnsi="Consolas"/>
+          <w:color w:val="656D76"/>
+          <w:sz w:val="18"/>
+          <w:szCs w:val="18"/>
+        </w:rPr>
+        <w:t>git</w:t>
+      </w:r>
+      <w:proofErr w:type="spellEnd"/>
+      <w:r>
+        <w:rPr>
+          <w:rFonts w:ascii="Consolas" w:hAnsi="Consolas"/>
+          <w:color w:val="656D76"/>
+          <w:sz w:val="18"/>
+          <w:szCs w:val="18"/>
+        </w:rPr>
+        <w:t xml:space="preserve"> commit -m "commit setup and </w:t>
+      </w:r>
+      <w:proofErr w:type="spellStart"/>
+      <w:r>
+        <w:rPr>
+          <w:rFonts w:ascii="Consolas" w:hAnsi="Consolas"/>
+          <w:color w:val="656D76"/>
+          <w:sz w:val="18"/>
+          <w:szCs w:val="18"/>
+        </w:rPr>
+        <w:t>requirments</w:t>
+      </w:r>
+      <w:proofErr w:type="spellEnd"/>
+      <w:r>
+        <w:rPr>
+          <w:rFonts w:ascii="Consolas" w:hAnsi="Consolas"/>
+          <w:color w:val="656D76"/>
+          <w:sz w:val="18"/>
+          <w:szCs w:val="18"/>
+        </w:rPr>
+        <w:t>"</w:t>
+      </w:r>
+    </w:p>
+    <w:p>
+      <w:pPr>
+        <w:pStyle w:val="ListParagraph"/>
+        <w:numPr>
+          <w:ilvl w:val="0"/>
+          <w:numId w:val="1"/>
+        </w:numPr>
+        <w:rPr>
+          <w:rFonts w:ascii="Consolas" w:hAnsi="Consolas"/>
+          <w:color w:val="656D76"/>
+          <w:sz w:val="18"/>
+          <w:szCs w:val="18"/>
+        </w:rPr>
+      </w:pPr>
+      <w:proofErr w:type="spellStart"/>
+      <w:r>
+        <w:rPr>
+          <w:rFonts w:ascii="Consolas" w:hAnsi="Consolas"/>
+          <w:color w:val="656D76"/>
+          <w:sz w:val="18"/>
+          <w:szCs w:val="18"/>
+        </w:rPr>
+        <w:t>git</w:t>
+      </w:r>
+      <w:proofErr w:type="spellEnd"/>
+      <w:r>
+        <w:rPr>
+          <w:rFonts w:ascii="Consolas" w:hAnsi="Consolas"/>
+          <w:color w:val="656D76"/>
+          <w:sz w:val="18"/>
+          <w:szCs w:val="18"/>
+        </w:rPr>
+        <w:t xml:space="preserve"> push -u origin main</w:t>
       </w:r>
       <w:bookmarkStart w:id="0" w:name="_GoBack"/>
       <w:bookmarkEnd w:id="0"/>

</xml_diff>